<commit_message>
smoothing added to help with overactive dom assignment
</commit_message>
<xml_diff>
--- a/LaitzRulesjcd6.docx
+++ b/LaitzRulesjcd6.docx
@@ -8,8 +8,6 @@
           <w:t xml:space="preserve"> </w:t>
         </w:r>
       </w:ins>
-      <w:bookmarkStart w:id="1" w:name="_GoBack"/>
-      <w:bookmarkEnd w:id="1"/>
       <w:proofErr w:type="spellStart"/>
       <w:r>
         <w:t>Laitz</w:t>
@@ -28,7 +26,7 @@
         <w:t>ds</w:t>
       </w:r>
       <w:proofErr w:type="gramEnd"/>
-      <w:ins w:id="2" w:author="Johanna Devaney" w:date="2014-07-20T21:38:00Z">
+      <w:ins w:id="1" w:author="Johanna Devaney" w:date="2014-07-20T21:38:00Z">
         <w:r>
           <w:t xml:space="preserve"> </w:t>
         </w:r>
@@ -44,22 +42,22 @@
           <w:t xml:space="preserve"> </w:t>
         </w:r>
       </w:ins>
-      <w:ins w:id="3" w:author="Daniel Shanahan" w:date="2014-07-20T21:06:00Z">
+      <w:ins w:id="2" w:author="Daniel Shanahan" w:date="2014-07-20T21:06:00Z">
         <w:r>
           <w:t>–</w:t>
         </w:r>
       </w:ins>
-      <w:ins w:id="4" w:author="Daniel Shanahan" w:date="2014-07-20T21:05:00Z">
+      <w:ins w:id="3" w:author="Daniel Shanahan" w:date="2014-07-20T21:05:00Z">
         <w:r>
           <w:t>rev2</w:t>
         </w:r>
       </w:ins>
-      <w:ins w:id="5" w:author="Daniel Shanahan" w:date="2014-07-20T21:06:00Z">
+      <w:ins w:id="4" w:author="Daniel Shanahan" w:date="2014-07-20T21:06:00Z">
         <w:r>
           <w:t>ds</w:t>
         </w:r>
       </w:ins>
-      <w:ins w:id="6" w:author="Johanna Devaney" w:date="2014-07-21T08:58:00Z">
+      <w:ins w:id="5" w:author="Johanna Devaney" w:date="2014-07-21T08:58:00Z">
         <w:r>
           <w:t xml:space="preserve"> – rev3 </w:t>
         </w:r>
@@ -69,32 +67,32 @@
         </w:r>
       </w:ins>
       <w:proofErr w:type="spellEnd"/>
-      <w:ins w:id="7" w:author="Daniel Shanahan" w:date="2014-07-22T19:56:00Z">
+      <w:ins w:id="6" w:author="Daniel Shanahan" w:date="2014-07-22T19:56:00Z">
         <w:r>
           <w:t xml:space="preserve"> –rev4ds</w:t>
         </w:r>
       </w:ins>
-      <w:ins w:id="8" w:author="Johanna Devaney" w:date="2014-07-23T10:36:00Z">
+      <w:ins w:id="7" w:author="Johanna Devaney" w:date="2014-07-23T10:36:00Z">
         <w:r>
           <w:t xml:space="preserve"> – rev5jcd</w:t>
         </w:r>
       </w:ins>
-      <w:ins w:id="9" w:author="Daniel Shanahan" w:date="2014-07-23T17:30:00Z">
+      <w:ins w:id="8" w:author="Daniel Shanahan" w:date="2014-07-23T17:30:00Z">
         <w:r>
           <w:t xml:space="preserve"> </w:t>
         </w:r>
       </w:ins>
-      <w:ins w:id="10" w:author="Daniel Shanahan" w:date="2014-07-23T17:31:00Z">
+      <w:ins w:id="9" w:author="Daniel Shanahan" w:date="2014-07-23T17:31:00Z">
         <w:r>
           <w:t>–</w:t>
         </w:r>
       </w:ins>
-      <w:ins w:id="11" w:author="Daniel Shanahan" w:date="2014-07-23T17:30:00Z">
+      <w:ins w:id="10" w:author="Daniel Shanahan" w:date="2014-07-23T17:30:00Z">
         <w:r>
           <w:t>rev6</w:t>
         </w:r>
       </w:ins>
-      <w:ins w:id="12" w:author="Daniel Shanahan" w:date="2014-07-23T17:31:00Z">
+      <w:ins w:id="11" w:author="Daniel Shanahan" w:date="2014-07-23T17:31:00Z">
         <w:r>
           <w:t>ds</w:t>
         </w:r>
@@ -278,7 +276,7 @@
           <w:numId w:val="1"/>
         </w:numPr>
         <w:rPr>
-          <w:ins w:id="13" w:author="Daniel Shanahan" w:date="2014-07-20T20:58:00Z"/>
+          <w:ins w:id="12" w:author="Daniel Shanahan" w:date="2014-07-20T20:58:00Z"/>
         </w:rPr>
       </w:pPr>
       <w:r>
@@ -328,10 +326,10 @@
           <w:numId w:val="1"/>
         </w:numPr>
         <w:rPr>
-          <w:ins w:id="14" w:author="Daniel Shanahan" w:date="2014-07-20T20:58:00Z"/>
-        </w:rPr>
-      </w:pPr>
-      <w:ins w:id="15" w:author="Daniel Shanahan" w:date="2014-07-20T20:58:00Z">
+          <w:ins w:id="13" w:author="Daniel Shanahan" w:date="2014-07-20T20:58:00Z"/>
+        </w:rPr>
+      </w:pPr>
+      <w:ins w:id="14" w:author="Daniel Shanahan" w:date="2014-07-20T20:58:00Z">
         <w:r>
           <w:t xml:space="preserve">PD expansion can occur through </w:t>
         </w:r>
@@ -378,10 +376,10 @@
           <w:numId w:val="1"/>
         </w:numPr>
         <w:rPr>
-          <w:ins w:id="16" w:author="Daniel Shanahan" w:date="2014-07-22T19:53:00Z"/>
-        </w:rPr>
-      </w:pPr>
-      <w:ins w:id="17" w:author="Daniel Shanahan" w:date="2014-07-22T19:53:00Z">
+          <w:ins w:id="15" w:author="Daniel Shanahan" w:date="2014-07-22T19:53:00Z"/>
+        </w:rPr>
+      </w:pPr>
+      <w:ins w:id="16" w:author="Daniel Shanahan" w:date="2014-07-22T19:53:00Z">
         <w:r>
           <w:t>If a Pedal 6/4 and passing 6/4 chord occurs it should be treated as an extension of the harmonic function of the chord. (</w:t>
         </w:r>
@@ -403,10 +401,10 @@
           <w:numId w:val="1"/>
         </w:numPr>
         <w:rPr>
-          <w:ins w:id="18" w:author="Daniel Shanahan" w:date="2014-07-22T19:53:00Z"/>
-        </w:rPr>
-      </w:pPr>
-      <w:ins w:id="19" w:author="Daniel Shanahan" w:date="2014-07-22T19:53:00Z">
+          <w:ins w:id="17" w:author="Daniel Shanahan" w:date="2014-07-22T19:53:00Z"/>
+        </w:rPr>
+      </w:pPr>
+      <w:ins w:id="18" w:author="Daniel Shanahan" w:date="2014-07-22T19:53:00Z">
         <w:r>
           <w:t xml:space="preserve">Similarly, </w:t>
         </w:r>
@@ -426,27 +424,27 @@
         <w:r>
           <w:t xml:space="preserve"> through the same </w:t>
         </w:r>
+        <w:commentRangeStart w:id="19"/>
         <w:commentRangeStart w:id="20"/>
-        <w:commentRangeStart w:id="21"/>
         <w:r>
           <w:t>chord</w:t>
         </w:r>
-        <w:commentRangeEnd w:id="20"/>
+        <w:commentRangeEnd w:id="19"/>
         <w:r>
           <w:rPr>
             <w:rStyle w:val="CommentReference"/>
           </w:rPr>
-          <w:commentReference w:id="20"/>
-        </w:r>
-      </w:ins>
-      <w:commentRangeEnd w:id="21"/>
+          <w:commentReference w:id="19"/>
+        </w:r>
+      </w:ins>
+      <w:commentRangeEnd w:id="20"/>
       <w:r>
         <w:rPr>
           <w:rStyle w:val="CommentReference"/>
         </w:rPr>
-        <w:commentReference w:id="21"/>
-      </w:r>
-      <w:ins w:id="22" w:author="Daniel Shanahan" w:date="2014-07-22T19:53:00Z">
+        <w:commentReference w:id="20"/>
+      </w:r>
+      <w:ins w:id="21" w:author="Daniel Shanahan" w:date="2014-07-22T19:53:00Z">
         <w:r>
           <w:t xml:space="preserve">.  </w:t>
         </w:r>
@@ -523,11 +521,11 @@
         <w:spacing w:after="240"/>
         <w:rPr>
           <w:rFonts w:ascii="Times" w:hAnsi="Times" w:cs="Times"/>
-          <w:rPrChange w:id="23" w:author="Daniel Shanahan" w:date="2014-07-23T17:30:00Z">
+          <w:rPrChange w:id="22" w:author="Daniel Shanahan" w:date="2014-07-23T17:30:00Z">
             <w:rPr/>
           </w:rPrChange>
         </w:rPr>
-        <w:pPrChange w:id="24" w:author="Daniel Shanahan" w:date="2014-07-23T17:30:00Z">
+        <w:pPrChange w:id="23" w:author="Daniel Shanahan" w:date="2014-07-23T17:30:00Z">
           <w:pPr>
             <w:pStyle w:val="ListParagraph"/>
             <w:numPr>
@@ -540,18 +538,18 @@
       <w:r>
         <w:t>Both “ii” chords and “IV” chords should be labeled as Predominant (PD). An overwhelming percentage of the time, they will precede a chord with dominant function.</w:t>
       </w:r>
-      <w:ins w:id="25" w:author="Johanna Devaney" w:date="2014-07-20T20:51:00Z">
+      <w:ins w:id="24" w:author="Johanna Devaney" w:date="2014-07-20T20:51:00Z">
         <w:r>
           <w:t xml:space="preserve"> (</w:t>
         </w:r>
+        <w:commentRangeStart w:id="25"/>
         <w:commentRangeStart w:id="26"/>
-        <w:commentRangeStart w:id="27"/>
         <w:proofErr w:type="gramStart"/>
         <w:r>
           <w:t>page</w:t>
         </w:r>
       </w:ins>
-      <w:commentRangeEnd w:id="26"/>
+      <w:commentRangeEnd w:id="25"/>
       <w:proofErr w:type="gramEnd"/>
       <w:r>
         <w:rPr>
@@ -559,38 +557,38 @@
           <w:sz w:val="24"/>
           <w:szCs w:val="24"/>
         </w:rPr>
-        <w:commentReference w:id="26"/>
-      </w:r>
-      <w:commentRangeEnd w:id="27"/>
+        <w:commentReference w:id="25"/>
+      </w:r>
+      <w:commentRangeEnd w:id="26"/>
       <w:r>
         <w:rPr>
           <w:rStyle w:val="CommentReference"/>
           <w:sz w:val="24"/>
           <w:szCs w:val="24"/>
         </w:rPr>
-        <w:commentReference w:id="27"/>
-      </w:r>
-      <w:ins w:id="28" w:author="Johanna Devaney" w:date="2014-07-20T20:51:00Z">
+        <w:commentReference w:id="26"/>
+      </w:r>
+      <w:ins w:id="27" w:author="Johanna Devaney" w:date="2014-07-20T20:51:00Z">
         <w:r>
           <w:t xml:space="preserve"> #?)</w:t>
         </w:r>
       </w:ins>
-      <w:ins w:id="29" w:author="Daniel Shanahan" w:date="2014-07-23T17:30:00Z">
+      <w:ins w:id="28" w:author="Daniel Shanahan" w:date="2014-07-23T17:30:00Z">
         <w:r>
           <w:t xml:space="preserve"> (p. 190: </w:t>
         </w:r>
       </w:ins>
-      <w:ins w:id="30" w:author="Daniel Shanahan" w:date="2014-09-16T10:55:00Z">
+      <w:ins w:id="29" w:author="Daniel Shanahan" w:date="2014-09-16T10:55:00Z">
         <w:r>
           <w:t>son</w:t>
         </w:r>
       </w:ins>
-      <w:ins w:id="31" w:author="Daniel Shanahan" w:date="2014-07-23T17:30:00Z">
+      <w:ins w:id="30" w:author="Daniel Shanahan" w:date="2014-07-23T17:30:00Z">
         <w:r>
           <w:rPr>
             <w:rFonts w:ascii="Times" w:hAnsi="Times" w:cs="Times"/>
             <w:color w:val="363636"/>
-            <w:rPrChange w:id="32" w:author="Daniel Shanahan" w:date="2014-07-23T17:30:00Z">
+            <w:rPrChange w:id="31" w:author="Daniel Shanahan" w:date="2014-07-23T17:30:00Z">
               <w:rPr>
                 <w:rFonts w:ascii="Times" w:hAnsi="Times" w:cs="Times"/>
                 <w:color w:val="363636"/>
@@ -605,7 +603,7 @@
           <w:rPr>
             <w:rFonts w:ascii="Times" w:hAnsi="Times" w:cs="Times"/>
             <w:color w:val="272727"/>
-            <w:rPrChange w:id="33" w:author="Daniel Shanahan" w:date="2014-07-23T17:30:00Z">
+            <w:rPrChange w:id="32" w:author="Daniel Shanahan" w:date="2014-07-23T17:30:00Z">
               <w:rPr>
                 <w:rFonts w:ascii="Times" w:hAnsi="Times" w:cs="Times"/>
                 <w:color w:val="272727"/>
@@ -620,7 +618,7 @@
           <w:rPr>
             <w:rFonts w:ascii="Times" w:hAnsi="Times" w:cs="Times"/>
             <w:color w:val="363636"/>
-            <w:rPrChange w:id="34" w:author="Daniel Shanahan" w:date="2014-07-23T17:30:00Z">
+            <w:rPrChange w:id="33" w:author="Daniel Shanahan" w:date="2014-07-23T17:30:00Z">
               <w:rPr>
                 <w:rFonts w:ascii="Times" w:hAnsi="Times" w:cs="Times"/>
                 <w:color w:val="363636"/>
@@ -634,6 +632,25 @@
         <w:r>
           <w:rPr>
             <w:rFonts w:ascii="Times" w:hAnsi="Times" w:cs="Times"/>
+            <w:bCs/>
+            <w:color w:val="363636"/>
+            <w:rPrChange w:id="34" w:author="Daniel Shanahan" w:date="2014-07-23T17:30:00Z">
+              <w:rPr>
+                <w:rFonts w:ascii="Times" w:hAnsi="Times" w:cs="Times"/>
+                <w:b/>
+                <w:bCs/>
+                <w:color w:val="363636"/>
+                <w:sz w:val="30"/>
+                <w:szCs w:val="30"/>
+              </w:rPr>
+            </w:rPrChange>
+          </w:rPr>
+          <w:t>pre-dominants</w:t>
+        </w:r>
+        <w:r>
+          <w:rPr>
+            <w:rFonts w:ascii="Times" w:hAnsi="Times" w:cs="Times"/>
+            <w:b/>
             <w:bCs/>
             <w:color w:val="363636"/>
             <w:rPrChange w:id="35" w:author="Daniel Shanahan" w:date="2014-07-23T17:30:00Z">
@@ -647,32 +664,13 @@
               </w:rPr>
             </w:rPrChange>
           </w:rPr>
-          <w:t>pre-dominants</w:t>
+          <w:t xml:space="preserve"> </w:t>
         </w:r>
         <w:r>
           <w:rPr>
             <w:rFonts w:ascii="Times" w:hAnsi="Times" w:cs="Times"/>
-            <w:b/>
-            <w:bCs/>
             <w:color w:val="363636"/>
             <w:rPrChange w:id="36" w:author="Daniel Shanahan" w:date="2014-07-23T17:30:00Z">
-              <w:rPr>
-                <w:rFonts w:ascii="Times" w:hAnsi="Times" w:cs="Times"/>
-                <w:b/>
-                <w:bCs/>
-                <w:color w:val="363636"/>
-                <w:sz w:val="30"/>
-                <w:szCs w:val="30"/>
-              </w:rPr>
-            </w:rPrChange>
-          </w:rPr>
-          <w:t xml:space="preserve"> </w:t>
-        </w:r>
-        <w:r>
-          <w:rPr>
-            <w:rFonts w:ascii="Times" w:hAnsi="Times" w:cs="Times"/>
-            <w:color w:val="363636"/>
-            <w:rPrChange w:id="37" w:author="Daniel Shanahan" w:date="2014-07-23T17:30:00Z">
               <w:rPr>
                 <w:rFonts w:ascii="Times" w:hAnsi="Times" w:cs="Times"/>
                 <w:color w:val="363636"/>
@@ -690,7 +688,7 @@
           <w:t>)</w:t>
         </w:r>
       </w:ins>
-      <w:ins w:id="38" w:author="Daniel Shanahan" w:date="2014-07-22T19:43:00Z">
+      <w:ins w:id="37" w:author="Daniel Shanahan" w:date="2014-07-22T19:43:00Z">
         <w:r>
           <w:t xml:space="preserve"> </w:t>
         </w:r>
@@ -729,12 +727,12 @@
       <w:r>
         <w:t xml:space="preserve"> PD function.</w:t>
       </w:r>
-      <w:ins w:id="39" w:author="Johanna Devaney" w:date="2014-07-20T20:51:00Z">
+      <w:ins w:id="38" w:author="Johanna Devaney" w:date="2014-07-20T20:51:00Z">
         <w:r>
           <w:t xml:space="preserve"> </w:t>
         </w:r>
       </w:ins>
-      <w:ins w:id="40" w:author="Daniel Shanahan" w:date="2014-07-22T19:46:00Z">
+      <w:ins w:id="39" w:author="Daniel Shanahan" w:date="2014-07-22T19:46:00Z">
         <w:r>
           <w:t>(</w:t>
         </w:r>
@@ -793,10 +791,10 @@
           <w:numId w:val="6"/>
         </w:numPr>
         <w:rPr>
-          <w:ins w:id="41" w:author="Johanna Devaney" w:date="2014-07-20T21:00:00Z"/>
-        </w:rPr>
-      </w:pPr>
-      <w:ins w:id="42" w:author="Johanna Devaney" w:date="2014-07-20T20:59:00Z">
+          <w:ins w:id="40" w:author="Johanna Devaney" w:date="2014-07-20T21:00:00Z"/>
+        </w:rPr>
+      </w:pPr>
+      <w:ins w:id="41" w:author="Johanna Devaney" w:date="2014-07-20T20:59:00Z">
         <w:r>
           <w:rPr>
             <w:rFonts w:ascii="Times New Roman" w:hAnsi="Times New Roman" w:cs="Times New Roman"/>
@@ -823,7 +821,7 @@
           <w:t xml:space="preserve">can expand </w:t>
         </w:r>
       </w:ins>
-      <w:ins w:id="43" w:author="Johanna Devaney" w:date="2014-07-20T21:00:00Z">
+      <w:ins w:id="42" w:author="Johanna Devaney" w:date="2014-07-20T21:00:00Z">
         <w:r>
           <w:rPr>
             <w:rFonts w:ascii="Times New Roman" w:hAnsi="Times New Roman" w:cs="Times New Roman"/>
@@ -848,7 +846,7 @@
           <w:t xml:space="preserve"> the bass between I and I6</w:t>
         </w:r>
       </w:ins>
-      <w:ins w:id="44" w:author="Johanna Devaney" w:date="2014-07-20T21:01:00Z">
+      <w:ins w:id="43" w:author="Johanna Devaney" w:date="2014-07-20T21:01:00Z">
         <w:r>
           <w:rPr>
             <w:rFonts w:ascii="Times New Roman" w:hAnsi="Times New Roman" w:cs="Times New Roman"/>
@@ -866,7 +864,7 @@
           <w:numId w:val="6"/>
         </w:numPr>
       </w:pPr>
-      <w:ins w:id="45" w:author="Johanna Devaney" w:date="2014-07-20T21:00:00Z">
+      <w:ins w:id="44" w:author="Johanna Devaney" w:date="2014-07-20T21:00:00Z">
         <w:r>
           <w:rPr>
             <w:rFonts w:ascii="Times New Roman" w:hAnsi="Times New Roman" w:cs="Times New Roman"/>
@@ -893,7 +891,7 @@
           <w:t xml:space="preserve">can expand dominant </w:t>
         </w:r>
       </w:ins>
-      <w:ins w:id="46" w:author="Johanna Devaney" w:date="2014-07-20T21:05:00Z">
+      <w:ins w:id="45" w:author="Johanna Devaney" w:date="2014-07-20T21:05:00Z">
         <w:r>
           <w:rPr>
             <w:rFonts w:ascii="Times New Roman" w:hAnsi="Times New Roman" w:cs="Times New Roman"/>
@@ -902,7 +900,7 @@
           <w:t>as a passing chord between V and V6</w:t>
         </w:r>
       </w:ins>
-      <w:ins w:id="47" w:author="Johanna Devaney" w:date="2014-07-20T21:00:00Z">
+      <w:ins w:id="46" w:author="Johanna Devaney" w:date="2014-07-20T21:00:00Z">
         <w:r>
           <w:rPr>
             <w:rFonts w:ascii="Times New Roman" w:hAnsi="Times New Roman" w:cs="Times New Roman"/>
@@ -911,7 +909,7 @@
           <w:t xml:space="preserve"> </w:t>
         </w:r>
       </w:ins>
-      <w:ins w:id="48" w:author="Johanna Devaney" w:date="2014-07-20T21:01:00Z">
+      <w:ins w:id="47" w:author="Johanna Devaney" w:date="2014-07-20T21:01:00Z">
         <w:r>
           <w:rPr>
             <w:rFonts w:ascii="Times New Roman" w:hAnsi="Times New Roman" w:cs="Times New Roman"/>
@@ -1016,7 +1014,7 @@
       <w:r>
         <w:t xml:space="preserve"> is derived from modal mixture, and should be treated as a PD.</w:t>
       </w:r>
-      <w:ins w:id="49" w:author="Johanna Devaney" w:date="2014-07-20T20:54:00Z">
+      <w:ins w:id="48" w:author="Johanna Devaney" w:date="2014-07-20T20:54:00Z">
         <w:r>
           <w:t xml:space="preserve"> (p.426)</w:t>
         </w:r>
@@ -1061,30 +1059,78 @@
           <w:ilvl w:val="0"/>
           <w:numId w:val="7"/>
         </w:numPr>
-      </w:pPr>
-      <w:r>
+        <w:rPr>
+          <w:strike/>
+          <w:rPrChange w:id="49" w:author="Daniel Shanahan" w:date="2014-09-20T17:17:00Z">
+            <w:rPr/>
+          </w:rPrChange>
+        </w:rPr>
+      </w:pPr>
+      <w:r>
+        <w:rPr>
+          <w:strike/>
+          <w:rPrChange w:id="50" w:author="Daniel Shanahan" w:date="2014-09-20T17:17:00Z">
+            <w:rPr/>
+          </w:rPrChange>
+        </w:rPr>
         <w:t xml:space="preserve">The </w:t>
       </w:r>
       <w:proofErr w:type="spellStart"/>
       <w:r>
+        <w:rPr>
+          <w:strike/>
+          <w:rPrChange w:id="51" w:author="Daniel Shanahan" w:date="2014-09-20T17:17:00Z">
+            <w:rPr/>
+          </w:rPrChange>
+        </w:rPr>
         <w:t>viio</w:t>
       </w:r>
       <w:proofErr w:type="spellEnd"/>
       <w:r>
+        <w:rPr>
+          <w:strike/>
+          <w:rPrChange w:id="52" w:author="Daniel Shanahan" w:date="2014-09-20T17:17:00Z">
+            <w:rPr/>
+          </w:rPrChange>
+        </w:rPr>
         <w:t xml:space="preserve"> (and especially the viio6) chord can be thought of as a substitution for the V chord. Both </w:t>
       </w:r>
       <w:r>
+        <w:rPr>
+          <w:strike/>
+          <w:rPrChange w:id="53" w:author="Daniel Shanahan" w:date="2014-09-20T17:17:00Z">
+            <w:rPr/>
+          </w:rPrChange>
+        </w:rPr>
         <w:t>should be considered</w:t>
       </w:r>
       <w:r>
+        <w:rPr>
+          <w:strike/>
+          <w:rPrChange w:id="54" w:author="Daniel Shanahan" w:date="2014-09-20T17:17:00Z">
+            <w:rPr/>
+          </w:rPrChange>
+        </w:rPr>
         <w:t xml:space="preserve"> dominant function. (</w:t>
       </w:r>
       <w:proofErr w:type="gramStart"/>
       <w:r>
+        <w:rPr>
+          <w:strike/>
+          <w:rPrChange w:id="55" w:author="Daniel Shanahan" w:date="2014-09-20T17:17:00Z">
+            <w:rPr/>
+          </w:rPrChange>
+        </w:rPr>
         <w:t>p</w:t>
       </w:r>
       <w:proofErr w:type="gramEnd"/>
       <w:r>
+        <w:rPr>
+          <w:strike/>
+          <w:rPrChange w:id="56" w:author="Daniel Shanahan" w:date="2014-09-20T17:17:00Z">
+            <w:rPr/>
+          </w:rPrChange>
+        </w:rPr>
         <w:t>.254)</w:t>
       </w:r>
     </w:p>
@@ -1097,44 +1143,30 @@
         </w:numPr>
         <w:rPr>
           <w:rFonts w:ascii="Times New Roman" w:hAnsi="Times New Roman" w:cs="Times New Roman"/>
+          <w:strike/>
           <w:color w:val="4D4D4D"/>
-        </w:rPr>
-      </w:pPr>
-      <w:ins w:id="50" w:author="Johanna Devaney" w:date="2014-07-20T21:16:00Z">
-        <w:r>
-          <w:rPr>
-            <w:rFonts w:ascii="Times New Roman" w:hAnsi="Times New Roman" w:cs="Times New Roman"/>
+          <w:rPrChange w:id="57" w:author="Daniel Shanahan" w:date="2014-09-20T17:25:00Z">
+            <w:rPr>
+              <w:rFonts w:ascii="Times New Roman" w:hAnsi="Times New Roman" w:cs="Times New Roman"/>
+              <w:color w:val="4D4D4D"/>
+            </w:rPr>
+          </w:rPrChange>
+        </w:rPr>
+      </w:pPr>
+      <w:ins w:id="58" w:author="Johanna Devaney" w:date="2014-07-20T21:16:00Z">
+        <w:r>
+          <w:rPr>
+            <w:rFonts w:ascii="Times New Roman" w:hAnsi="Times New Roman" w:cs="Times New Roman"/>
+            <w:strike/>
             <w:color w:val="4D4D4D"/>
-          </w:rPr>
-          <w:t xml:space="preserve">V6 </w:t>
-        </w:r>
-        <w:r>
-          <w:rPr>
-            <w:rFonts w:ascii="Times New Roman" w:hAnsi="Times New Roman" w:cs="Times New Roman"/>
-            <w:color w:val="4D4D4D"/>
-          </w:rPr>
-          <w:t xml:space="preserve">and viio6 can expand tonic function when </w:t>
-        </w:r>
-        <w:r>
-          <w:rPr>
-            <w:rFonts w:ascii="Times New Roman" w:hAnsi="Times New Roman" w:cs="Times New Roman"/>
-            <w:color w:val="4D4D4D"/>
-          </w:rPr>
-          <w:t>acting as a neighbor between two root position I chords</w:t>
-        </w:r>
-        <w:r>
-          <w:rPr>
-            <w:rFonts w:ascii="Times New Roman" w:hAnsi="Times New Roman" w:cs="Times New Roman"/>
-            <w:color w:val="4D4D4D"/>
-          </w:rPr>
-          <w:t xml:space="preserve"> or as a passing chord between a I and I6 a chord</w:t>
-        </w:r>
-        <w:r>
-          <w:rPr>
-            <w:rFonts w:ascii="Times New Roman" w:hAnsi="Times New Roman" w:cs="Times New Roman"/>
-            <w:color w:val="4D4D4D"/>
-          </w:rPr>
-          <w:t xml:space="preserve"> (p. 151)</w:t>
+            <w:rPrChange w:id="59" w:author="Daniel Shanahan" w:date="2014-09-20T17:25:00Z">
+              <w:rPr>
+                <w:rFonts w:ascii="Times New Roman" w:hAnsi="Times New Roman" w:cs="Times New Roman"/>
+                <w:color w:val="4D4D4D"/>
+              </w:rPr>
+            </w:rPrChange>
+          </w:rPr>
+          <w:t>V6 and viio6 can expand tonic function when acting as a neighbor between two root position I chords or as a passing chord between a I and I6 a chord (p. 151)</w:t>
         </w:r>
       </w:ins>
     </w:p>
@@ -1146,12 +1178,13 @@
           <w:numId w:val="7"/>
         </w:numPr>
         <w:rPr>
-          <w:ins w:id="51" w:author="Johanna Devaney" w:date="2014-07-20T21:15:00Z"/>
+          <w:ins w:id="60" w:author="Johanna Devaney" w:date="2014-07-20T21:15:00Z"/>
           <w:rFonts w:ascii="Times New Roman" w:hAnsi="Times New Roman" w:cs="Times New Roman"/>
           <w:color w:val="494949"/>
         </w:rPr>
       </w:pPr>
-      <w:ins w:id="52" w:author="Johanna Devaney" w:date="2014-07-20T21:15:00Z">
+      <w:commentRangeStart w:id="61"/>
+      <w:ins w:id="62" w:author="Johanna Devaney" w:date="2014-07-20T21:15:00Z">
         <w:r>
           <w:rPr>
             <w:rFonts w:ascii="Times New Roman" w:hAnsi="Times New Roman" w:cs="Times New Roman"/>
@@ -1213,6 +1246,13 @@
           <w:t>.</w:t>
         </w:r>
       </w:ins>
+      <w:commentRangeEnd w:id="61"/>
+      <w:r>
+        <w:rPr>
+          <w:rStyle w:val="CommentReference"/>
+        </w:rPr>
+        <w:commentReference w:id="61"/>
+      </w:r>
     </w:p>
     <w:p>
       <w:pPr>
@@ -1222,7 +1262,7 @@
           <w:numId w:val="7"/>
         </w:numPr>
       </w:pPr>
-      <w:ins w:id="53" w:author="Johanna Devaney" w:date="2014-07-20T21:14:00Z">
+      <w:ins w:id="63" w:author="Johanna Devaney" w:date="2014-07-20T21:14:00Z">
         <w:r>
           <w:rPr>
             <w:rFonts w:ascii="Times New Roman" w:hAnsi="Times New Roman" w:cs="Times New Roman"/>
@@ -1281,7 +1321,7 @@
         </w:numPr>
         <w:rPr>
           <w:color w:val="008000"/>
-          <w:rPrChange w:id="54" w:author="Daniel Shanahan" w:date="2014-07-29T14:39:00Z">
+          <w:rPrChange w:id="64" w:author="Daniel Shanahan" w:date="2014-07-29T14:39:00Z">
             <w:rPr/>
           </w:rPrChange>
         </w:rPr>
@@ -1289,17 +1329,17 @@
       <w:r>
         <w:rPr>
           <w:color w:val="008000"/>
-          <w:rPrChange w:id="55" w:author="Daniel Shanahan" w:date="2014-07-29T14:39:00Z">
+          <w:rPrChange w:id="65" w:author="Daniel Shanahan" w:date="2014-07-29T14:39:00Z">
             <w:rPr/>
           </w:rPrChange>
         </w:rPr>
         <w:t>A Tonic –Dominant –Tonic motion with little elaboration can be thought of as simply an elaboration of the Tonic harmony. (p.161)</w:t>
       </w:r>
-      <w:ins w:id="56" w:author="Daniel Shanahan" w:date="2014-07-20T21:01:00Z">
+      <w:ins w:id="66" w:author="Daniel Shanahan" w:date="2014-07-20T21:01:00Z">
         <w:r>
           <w:rPr>
             <w:color w:val="008000"/>
-            <w:rPrChange w:id="57" w:author="Daniel Shanahan" w:date="2014-07-29T14:39:00Z">
+            <w:rPrChange w:id="67" w:author="Daniel Shanahan" w:date="2014-07-29T14:39:00Z">
               <w:rPr/>
             </w:rPrChange>
           </w:rPr>
@@ -1316,7 +1356,7 @@
         </w:numPr>
         <w:rPr>
           <w:color w:val="008000"/>
-          <w:rPrChange w:id="58" w:author="Daniel Shanahan" w:date="2014-07-29T14:39:00Z">
+          <w:rPrChange w:id="68" w:author="Daniel Shanahan" w:date="2014-07-29T14:39:00Z">
             <w:rPr/>
           </w:rPrChange>
         </w:rPr>
@@ -1324,7 +1364,7 @@
       <w:r>
         <w:rPr>
           <w:color w:val="008000"/>
-          <w:rPrChange w:id="59" w:author="Daniel Shanahan" w:date="2014-07-29T14:39:00Z">
+          <w:rPrChange w:id="69" w:author="Daniel Shanahan" w:date="2014-07-29T14:39:00Z">
             <w:rPr/>
           </w:rPrChange>
         </w:rPr>
@@ -1334,7 +1374,7 @@
       <w:r>
         <w:rPr>
           <w:color w:val="008000"/>
-          <w:rPrChange w:id="60" w:author="Daniel Shanahan" w:date="2014-07-29T14:39:00Z">
+          <w:rPrChange w:id="70" w:author="Daniel Shanahan" w:date="2014-07-29T14:39:00Z">
             <w:rPr/>
           </w:rPrChange>
         </w:rPr>
@@ -1344,7 +1384,7 @@
       <w:r>
         <w:rPr>
           <w:color w:val="008000"/>
-          <w:rPrChange w:id="61" w:author="Daniel Shanahan" w:date="2014-07-29T14:39:00Z">
+          <w:rPrChange w:id="71" w:author="Daniel Shanahan" w:date="2014-07-29T14:39:00Z">
             <w:rPr/>
           </w:rPrChange>
         </w:rPr>
@@ -1359,46 +1399,46 @@
         <w:adjustRightInd w:val="0"/>
         <w:spacing w:after="240"/>
         <w:rPr>
-          <w:ins w:id="62" w:author="Daniel Shanahan" w:date="2014-07-23T17:21:00Z"/>
+          <w:ins w:id="72" w:author="Daniel Shanahan" w:date="2014-07-23T17:21:00Z"/>
           <w:rFonts w:ascii="Times" w:hAnsi="Times" w:cs="Times"/>
         </w:rPr>
       </w:pPr>
       <w:r>
         <w:rPr>
           <w:color w:val="008000"/>
-          <w:rPrChange w:id="63" w:author="Daniel Shanahan" w:date="2014-07-29T14:39:00Z">
+          <w:rPrChange w:id="73" w:author="Daniel Shanahan" w:date="2014-07-29T14:39:00Z">
             <w:rPr/>
           </w:rPrChange>
         </w:rPr>
         <w:t>The metric placement of dominant chords (</w:t>
       </w:r>
-      <w:commentRangeStart w:id="64"/>
+      <w:commentRangeStart w:id="74"/>
       <w:r>
         <w:rPr>
           <w:color w:val="008000"/>
-          <w:rPrChange w:id="65" w:author="Daniel Shanahan" w:date="2014-07-29T14:39:00Z">
+          <w:rPrChange w:id="75" w:author="Daniel Shanahan" w:date="2014-07-29T14:39:00Z">
             <w:rPr/>
           </w:rPrChange>
         </w:rPr>
         <w:t>often on a weak beat</w:t>
       </w:r>
-      <w:commentRangeEnd w:id="64"/>
+      <w:commentRangeEnd w:id="74"/>
       <w:r>
         <w:rPr>
           <w:rStyle w:val="CommentReference"/>
           <w:color w:val="008000"/>
-          <w:rPrChange w:id="66" w:author="Daniel Shanahan" w:date="2014-07-29T14:39:00Z">
+          <w:rPrChange w:id="76" w:author="Daniel Shanahan" w:date="2014-07-29T14:39:00Z">
             <w:rPr>
               <w:rStyle w:val="CommentReference"/>
             </w:rPr>
           </w:rPrChange>
         </w:rPr>
-        <w:commentReference w:id="64"/>
+        <w:commentReference w:id="74"/>
       </w:r>
       <w:r>
         <w:rPr>
           <w:color w:val="008000"/>
-          <w:rPrChange w:id="67" w:author="Daniel Shanahan" w:date="2014-07-29T14:39:00Z">
+          <w:rPrChange w:id="77" w:author="Daniel Shanahan" w:date="2014-07-29T14:39:00Z">
             <w:rPr/>
           </w:rPrChange>
         </w:rPr>
@@ -1407,14 +1447,14 @@
       <w:r>
         <w:t xml:space="preserve"> perception of dominant function. This also applies to secondary dominants. (</w:t>
       </w:r>
-      <w:ins w:id="68" w:author="Daniel Shanahan" w:date="2014-07-23T17:21:00Z">
+      <w:ins w:id="78" w:author="Daniel Shanahan" w:date="2014-07-23T17:21:00Z">
         <w:r>
           <w:t xml:space="preserve">p. 155 </w:t>
         </w:r>
         <w:r>
           <w:rPr>
             <w:i/>
-            <w:rPrChange w:id="69" w:author="Daniel Shanahan" w:date="2014-07-23T17:21:00Z">
+            <w:rPrChange w:id="79" w:author="Daniel Shanahan" w:date="2014-07-23T17:21:00Z">
               <w:rPr/>
             </w:rPrChange>
           </w:rPr>
@@ -1426,7 +1466,7 @@
             <w:i/>
             <w:iCs/>
             <w:color w:val="383838"/>
-            <w:rPrChange w:id="70" w:author="Daniel Shanahan" w:date="2014-07-23T17:21:00Z">
+            <w:rPrChange w:id="80" w:author="Daniel Shanahan" w:date="2014-07-23T17:21:00Z">
               <w:rPr>
                 <w:rFonts w:ascii="Times" w:hAnsi="Times" w:cs="Times"/>
                 <w:i/>
@@ -1445,7 +1485,7 @@
             <w:i/>
             <w:iCs/>
             <w:color w:val="474747"/>
-            <w:rPrChange w:id="71" w:author="Daniel Shanahan" w:date="2014-07-23T17:21:00Z">
+            <w:rPrChange w:id="81" w:author="Daniel Shanahan" w:date="2014-07-23T17:21:00Z">
               <w:rPr>
                 <w:rFonts w:ascii="Times" w:hAnsi="Times" w:cs="Times"/>
                 <w:i/>
@@ -1464,7 +1504,7 @@
             <w:i/>
             <w:iCs/>
             <w:color w:val="383838"/>
-            <w:rPrChange w:id="72" w:author="Daniel Shanahan" w:date="2014-07-23T17:21:00Z">
+            <w:rPrChange w:id="82" w:author="Daniel Shanahan" w:date="2014-07-23T17:21:00Z">
               <w:rPr>
                 <w:rFonts w:ascii="Times" w:hAnsi="Times" w:cs="Times"/>
                 <w:i/>
@@ -1477,14 +1517,14 @@
           </w:rPr>
           <w:t xml:space="preserve">of applied chords is common because they contain leading </w:t>
         </w:r>
-        <w:commentRangeStart w:id="73"/>
+        <w:commentRangeStart w:id="83"/>
         <w:r>
           <w:rPr>
             <w:rFonts w:ascii="Times" w:hAnsi="Times" w:cs="Times"/>
             <w:i/>
             <w:iCs/>
             <w:color w:val="383838"/>
-            <w:rPrChange w:id="74" w:author="Daniel Shanahan" w:date="2014-07-23T17:21:00Z">
+            <w:rPrChange w:id="84" w:author="Daniel Shanahan" w:date="2014-07-23T17:21:00Z">
               <w:rPr>
                 <w:rFonts w:ascii="Times" w:hAnsi="Times" w:cs="Times"/>
                 <w:i/>
@@ -1498,23 +1538,23 @@
           <w:t>tones</w:t>
         </w:r>
       </w:ins>
-      <w:commentRangeEnd w:id="73"/>
-      <w:ins w:id="75" w:author="Daniel Shanahan" w:date="2014-07-23T17:22:00Z">
+      <w:commentRangeEnd w:id="83"/>
+      <w:ins w:id="85" w:author="Daniel Shanahan" w:date="2014-07-23T17:22:00Z">
         <w:r>
           <w:rPr>
             <w:rStyle w:val="CommentReference"/>
           </w:rPr>
-          <w:commentReference w:id="73"/>
-        </w:r>
-      </w:ins>
-      <w:ins w:id="77" w:author="Daniel Shanahan" w:date="2014-07-23T17:21:00Z">
+          <w:commentReference w:id="83"/>
+        </w:r>
+      </w:ins>
+      <w:ins w:id="87" w:author="Daniel Shanahan" w:date="2014-07-23T17:21:00Z">
         <w:r>
           <w:rPr>
             <w:rFonts w:ascii="Times" w:hAnsi="Times" w:cs="Times"/>
             <w:i/>
             <w:iCs/>
             <w:color w:val="383838"/>
-            <w:rPrChange w:id="78" w:author="Daniel Shanahan" w:date="2014-07-23T17:21:00Z">
+            <w:rPrChange w:id="88" w:author="Daniel Shanahan" w:date="2014-07-23T17:21:00Z">
               <w:rPr>
                 <w:rFonts w:ascii="Times" w:hAnsi="Times" w:cs="Times"/>
                 <w:i/>
@@ -1533,7 +1573,7 @@
             <w:i/>
             <w:iCs/>
             <w:color w:val="474747"/>
-            <w:rPrChange w:id="79" w:author="Daniel Shanahan" w:date="2014-07-23T17:21:00Z">
+            <w:rPrChange w:id="89" w:author="Daniel Shanahan" w:date="2014-07-23T17:21:00Z">
               <w:rPr>
                 <w:rFonts w:ascii="Times" w:hAnsi="Times" w:cs="Times"/>
                 <w:i/>
@@ -1551,9 +1591,9 @@
     <w:p>
       <w:pPr>
         <w:rPr>
-          <w:ins w:id="80" w:author="Johanna Devaney" w:date="2014-07-20T21:29:00Z"/>
-        </w:rPr>
-        <w:pPrChange w:id="81" w:author="Daniel Shanahan" w:date="2014-07-27T19:39:00Z">
+          <w:ins w:id="90" w:author="Johanna Devaney" w:date="2014-07-20T21:29:00Z"/>
+        </w:rPr>
+        <w:pPrChange w:id="91" w:author="Daniel Shanahan" w:date="2014-07-27T19:39:00Z">
           <w:pPr>
             <w:pStyle w:val="ListParagraph"/>
             <w:numPr>
@@ -1563,28 +1603,28 @@
           </w:pPr>
         </w:pPrChange>
       </w:pPr>
-      <w:del w:id="82" w:author="Daniel Shanahan" w:date="2014-07-23T17:21:00Z">
+      <w:del w:id="92" w:author="Daniel Shanahan" w:date="2014-07-23T17:21:00Z">
         <w:r>
           <w:delText>ch.</w:delText>
         </w:r>
-        <w:commentRangeStart w:id="83"/>
-        <w:commentRangeStart w:id="84"/>
+        <w:commentRangeStart w:id="93"/>
+        <w:commentRangeStart w:id="94"/>
         <w:r>
           <w:delText>18</w:delText>
         </w:r>
-        <w:commentRangeEnd w:id="83"/>
+        <w:commentRangeEnd w:id="93"/>
         <w:r>
           <w:rPr>
             <w:rStyle w:val="CommentReference"/>
           </w:rPr>
-          <w:commentReference w:id="83"/>
-        </w:r>
-        <w:commentRangeEnd w:id="84"/>
+          <w:commentReference w:id="93"/>
+        </w:r>
+        <w:commentRangeEnd w:id="94"/>
         <w:r>
           <w:rPr>
             <w:rStyle w:val="CommentReference"/>
           </w:rPr>
-          <w:commentReference w:id="84"/>
+          <w:commentReference w:id="94"/>
         </w:r>
         <w:r>
           <w:delText>)</w:delText>
@@ -1603,15 +1643,15 @@
         <w:autoSpaceDN w:val="0"/>
         <w:adjustRightInd w:val="0"/>
         <w:rPr>
-          <w:ins w:id="85" w:author="Johanna Devaney" w:date="2014-07-20T21:29:00Z"/>
+          <w:ins w:id="95" w:author="Johanna Devaney" w:date="2014-07-20T21:29:00Z"/>
           <w:rFonts w:ascii="Times New Roman" w:hAnsi="Times New Roman" w:cs="Times New Roman"/>
           <w:color w:val="474747"/>
         </w:rPr>
       </w:pPr>
-      <w:commentRangeStart w:id="86"/>
-      <w:commentRangeStart w:id="87"/>
+      <w:commentRangeStart w:id="96"/>
+      <w:commentRangeStart w:id="97"/>
       <w:proofErr w:type="gramStart"/>
-      <w:ins w:id="88" w:author="Johanna Devaney" w:date="2014-07-20T21:29:00Z">
+      <w:ins w:id="98" w:author="Johanna Devaney" w:date="2014-07-20T21:29:00Z">
         <w:r>
           <w:rPr>
             <w:rFonts w:ascii="Times New Roman" w:hAnsi="Times New Roman" w:cs="Times New Roman"/>
@@ -1620,15 +1660,15 @@
           <w:t>viio7</w:t>
         </w:r>
       </w:ins>
-      <w:commentRangeEnd w:id="86"/>
+      <w:commentRangeEnd w:id="96"/>
       <w:proofErr w:type="gramEnd"/>
       <w:r>
         <w:rPr>
           <w:rStyle w:val="CommentReference"/>
         </w:rPr>
-        <w:commentReference w:id="86"/>
-      </w:r>
-      <w:ins w:id="89" w:author="Johanna Devaney" w:date="2014-07-20T21:29:00Z">
+        <w:commentReference w:id="96"/>
+      </w:r>
+      <w:ins w:id="99" w:author="Johanna Devaney" w:date="2014-07-20T21:29:00Z">
         <w:r>
           <w:rPr>
             <w:rFonts w:ascii="Times New Roman" w:hAnsi="Times New Roman" w:cs="Times New Roman"/>
@@ -1664,13 +1704,13 @@
         <w:autoSpaceDN w:val="0"/>
         <w:adjustRightInd w:val="0"/>
         <w:rPr>
-          <w:ins w:id="90" w:author="Johanna Devaney" w:date="2014-07-20T21:29:00Z"/>
+          <w:ins w:id="100" w:author="Johanna Devaney" w:date="2014-07-20T21:29:00Z"/>
           <w:rFonts w:ascii="Times New Roman" w:hAnsi="Times New Roman" w:cs="Times New Roman"/>
           <w:color w:val="474747"/>
         </w:rPr>
       </w:pPr>
       <w:proofErr w:type="gramStart"/>
-      <w:ins w:id="91" w:author="Johanna Devaney" w:date="2014-07-20T21:29:00Z">
+      <w:ins w:id="101" w:author="Johanna Devaney" w:date="2014-07-20T21:29:00Z">
         <w:r>
           <w:rPr>
             <w:rFonts w:ascii="Times New Roman" w:hAnsi="Times New Roman" w:cs="Times New Roman"/>
@@ -1716,13 +1756,13 @@
         <w:autoSpaceDN w:val="0"/>
         <w:adjustRightInd w:val="0"/>
         <w:rPr>
-          <w:ins w:id="92" w:author="Johanna Devaney" w:date="2014-07-20T21:29:00Z"/>
+          <w:ins w:id="102" w:author="Johanna Devaney" w:date="2014-07-20T21:29:00Z"/>
           <w:rFonts w:ascii="Times New Roman" w:hAnsi="Times New Roman" w:cs="Times New Roman"/>
           <w:color w:val="474747"/>
         </w:rPr>
       </w:pPr>
       <w:proofErr w:type="gramStart"/>
-      <w:ins w:id="93" w:author="Johanna Devaney" w:date="2014-07-20T21:29:00Z">
+      <w:ins w:id="103" w:author="Johanna Devaney" w:date="2014-07-20T21:29:00Z">
         <w:r>
           <w:rPr>
             <w:rFonts w:ascii="Times New Roman" w:hAnsi="Times New Roman" w:cs="Times New Roman"/>
@@ -1769,13 +1809,13 @@
           <w:numId w:val="7"/>
         </w:numPr>
         <w:rPr>
-          <w:ins w:id="94" w:author="Daniel Shanahan" w:date="2014-07-22T19:53:00Z"/>
+          <w:ins w:id="104" w:author="Daniel Shanahan" w:date="2014-07-22T19:53:00Z"/>
           <w:rFonts w:ascii="Times New Roman" w:hAnsi="Times New Roman" w:cs="Times New Roman"/>
           <w:color w:val="4F4F4F"/>
         </w:rPr>
       </w:pPr>
       <w:proofErr w:type="gramStart"/>
-      <w:ins w:id="95" w:author="Johanna Devaney" w:date="2014-07-20T21:29:00Z">
+      <w:ins w:id="105" w:author="Johanna Devaney" w:date="2014-07-20T21:29:00Z">
         <w:r>
           <w:rPr>
             <w:rFonts w:ascii="Times New Roman" w:hAnsi="Times New Roman" w:cs="Times New Roman"/>
@@ -1801,10 +1841,10 @@
           <w:numId w:val="7"/>
         </w:numPr>
         <w:rPr>
-          <w:ins w:id="96" w:author="Daniel Shanahan" w:date="2014-07-22T19:53:00Z"/>
-        </w:rPr>
-      </w:pPr>
-      <w:ins w:id="97" w:author="Daniel Shanahan" w:date="2014-07-22T19:53:00Z">
+          <w:ins w:id="106" w:author="Daniel Shanahan" w:date="2014-07-22T19:53:00Z"/>
+        </w:rPr>
+      </w:pPr>
+      <w:ins w:id="107" w:author="Daniel Shanahan" w:date="2014-07-22T19:53:00Z">
         <w:r>
           <w:t>If a Pedal 6/4 and passing 6/4 chord occurs it should be treated as an extension of the harmonic function of the chord. (</w:t>
         </w:r>
@@ -1826,10 +1866,10 @@
           <w:numId w:val="7"/>
         </w:numPr>
         <w:rPr>
-          <w:ins w:id="98" w:author="Daniel Shanahan" w:date="2014-07-22T19:53:00Z"/>
-        </w:rPr>
-      </w:pPr>
-      <w:ins w:id="99" w:author="Daniel Shanahan" w:date="2014-07-22T19:53:00Z">
+          <w:ins w:id="108" w:author="Daniel Shanahan" w:date="2014-07-22T19:53:00Z"/>
+        </w:rPr>
+      </w:pPr>
+      <w:ins w:id="109" w:author="Daniel Shanahan" w:date="2014-07-22T19:53:00Z">
         <w:r>
           <w:t xml:space="preserve">Similarly, </w:t>
         </w:r>
@@ -1849,21 +1889,21 @@
         <w:r>
           <w:t xml:space="preserve"> through the same </w:t>
         </w:r>
-        <w:commentRangeStart w:id="100"/>
+        <w:commentRangeStart w:id="110"/>
         <w:r>
           <w:t>chord</w:t>
         </w:r>
       </w:ins>
-      <w:commentRangeEnd w:id="100"/>
-      <w:ins w:id="101" w:author="Daniel Shanahan" w:date="2014-07-23T17:19:00Z">
+      <w:commentRangeEnd w:id="110"/>
+      <w:ins w:id="111" w:author="Daniel Shanahan" w:date="2014-07-23T17:19:00Z">
         <w:r>
           <w:rPr>
             <w:rStyle w:val="CommentReference"/>
           </w:rPr>
-          <w:commentReference w:id="100"/>
-        </w:r>
-      </w:ins>
-      <w:ins w:id="103" w:author="Daniel Shanahan" w:date="2014-07-22T19:53:00Z">
+          <w:commentReference w:id="110"/>
+        </w:r>
+      </w:ins>
+      <w:ins w:id="113" w:author="Daniel Shanahan" w:date="2014-07-22T19:53:00Z">
         <w:r>
           <w:t xml:space="preserve">.  </w:t>
         </w:r>
@@ -1877,13 +1917,13 @@
           <w:numId w:val="7"/>
         </w:numPr>
         <w:rPr>
-          <w:ins w:id="104" w:author="Johanna Devaney" w:date="2014-07-20T20:56:00Z"/>
-          <w:del w:id="105" w:author="Daniel Shanahan" w:date="2014-07-27T19:39:00Z"/>
+          <w:ins w:id="114" w:author="Johanna Devaney" w:date="2014-07-20T20:56:00Z"/>
+          <w:del w:id="115" w:author="Daniel Shanahan" w:date="2014-07-27T19:39:00Z"/>
           <w:rFonts w:ascii="Times New Roman" w:hAnsi="Times New Roman" w:cs="Times New Roman"/>
           <w:color w:val="4F4F4F"/>
         </w:rPr>
       </w:pPr>
-      <w:ins w:id="106" w:author="Daniel Shanahan" w:date="2014-07-27T19:39:00Z">
+      <w:ins w:id="116" w:author="Daniel Shanahan" w:date="2014-07-27T19:39:00Z">
         <w:r>
           <w:rPr>
             <w:rFonts w:ascii="Times New Roman" w:hAnsi="Times New Roman" w:cs="Times New Roman"/>
@@ -1893,22 +1933,22 @@
         </w:r>
       </w:ins>
     </w:p>
-    <w:commentRangeEnd w:id="87"/>
-    <w:p>
-      <w:pPr>
-        <w:rPr>
-          <w:del w:id="107" w:author="Daniel Shanahan" w:date="2014-07-27T19:39:00Z"/>
+    <w:commentRangeEnd w:id="97"/>
+    <w:p>
+      <w:pPr>
+        <w:rPr>
+          <w:del w:id="117" w:author="Daniel Shanahan" w:date="2014-07-27T19:39:00Z"/>
           <w:b/>
           <w:u w:val="single"/>
         </w:rPr>
       </w:pPr>
-      <w:ins w:id="108" w:author="Johanna Devaney" w:date="2014-07-20T21:29:00Z">
-        <w:del w:id="109" w:author="Daniel Shanahan" w:date="2014-07-27T19:39:00Z">
+      <w:ins w:id="118" w:author="Johanna Devaney" w:date="2014-07-20T21:29:00Z">
+        <w:del w:id="119" w:author="Daniel Shanahan" w:date="2014-07-27T19:39:00Z">
           <w:r>
             <w:rPr>
               <w:rStyle w:val="CommentReference"/>
             </w:rPr>
-            <w:commentReference w:id="87"/>
+            <w:commentReference w:id="97"/>
           </w:r>
         </w:del>
       </w:ins>
@@ -1964,30 +2004,30 @@
       <w:r>
         <w:t xml:space="preserve"> function. The former is more common. </w:t>
       </w:r>
-      <w:commentRangeStart w:id="111"/>
+      <w:commentRangeStart w:id="121"/>
       <w:r>
         <w:t>NOTE: I think metric placement might be a nice way to distinguish between the two. A “vi” on the downbeat is more likely to be a tonic function (I think).</w:t>
       </w:r>
-      <w:ins w:id="112" w:author="Johanna Devaney" w:date="2014-07-20T21:32:00Z">
+      <w:ins w:id="122" w:author="Johanna Devaney" w:date="2014-07-20T21:32:00Z">
         <w:r>
           <w:t xml:space="preserve"> </w:t>
         </w:r>
       </w:ins>
-      <w:commentRangeEnd w:id="111"/>
-      <w:ins w:id="113" w:author="Johanna Devaney" w:date="2014-07-20T21:34:00Z">
+      <w:commentRangeEnd w:id="121"/>
+      <w:ins w:id="123" w:author="Johanna Devaney" w:date="2014-07-20T21:34:00Z">
         <w:r>
           <w:rPr>
             <w:rStyle w:val="CommentReference"/>
           </w:rPr>
-          <w:commentReference w:id="111"/>
-        </w:r>
-      </w:ins>
-      <w:ins w:id="115" w:author="Johanna Devaney" w:date="2014-07-20T21:32:00Z">
+          <w:commentReference w:id="121"/>
+        </w:r>
+      </w:ins>
+      <w:ins w:id="125" w:author="Johanna Devaney" w:date="2014-07-20T21:32:00Z">
         <w:r>
           <w:t>(p. 270)</w:t>
         </w:r>
       </w:ins>
-      <w:ins w:id="116" w:author="Daniel Shanahan" w:date="2014-07-23T17:26:00Z">
+      <w:ins w:id="126" w:author="Daniel Shanahan" w:date="2014-07-23T17:26:00Z">
         <w:r>
           <w:t xml:space="preserve"> (I like </w:t>
         </w:r>
@@ -2000,7 +2040,7 @@
           <w:t xml:space="preserve"> p.272 talks about immediately preceding the dominant, but that’s what both tonic and predominant can do. So I</w:t>
         </w:r>
       </w:ins>
-      <w:ins w:id="117" w:author="Daniel Shanahan" w:date="2014-07-23T17:27:00Z">
+      <w:ins w:id="127" w:author="Daniel Shanahan" w:date="2014-07-23T17:27:00Z">
         <w:r>
           <w:t>’m not sure how to make the distinction, other than saying it could be an elaboration of either function.)</w:t>
         </w:r>
@@ -2031,46 +2071,48 @@
       <w:r>
         <w:t xml:space="preserve"> chord, that vi chord is a tonic function, and this should be labeled as a “deceptive motion”. (</w:t>
       </w:r>
-      <w:commentRangeStart w:id="118"/>
-      <w:commentRangeStart w:id="119"/>
+      <w:commentRangeStart w:id="128"/>
+      <w:commentRangeStart w:id="129"/>
       <w:r>
         <w:t>277</w:t>
       </w:r>
-      <w:commentRangeEnd w:id="118"/>
+      <w:commentRangeEnd w:id="128"/>
       <w:r>
         <w:rPr>
           <w:rStyle w:val="CommentReference"/>
         </w:rPr>
-        <w:commentReference w:id="118"/>
-      </w:r>
-      <w:commentRangeEnd w:id="119"/>
+        <w:commentReference w:id="128"/>
+      </w:r>
+      <w:commentRangeEnd w:id="129"/>
       <w:r>
         <w:rPr>
           <w:rStyle w:val="CommentReference"/>
         </w:rPr>
-        <w:commentReference w:id="119"/>
+        <w:commentReference w:id="129"/>
       </w:r>
       <w:r>
         <w:t>)</w:t>
       </w:r>
-    </w:p>
-    <w:p>
-      <w:pPr>
-        <w:rPr>
-          <w:ins w:id="120" w:author="Daniel Shanahan" w:date="2014-07-22T19:53:00Z"/>
-        </w:rPr>
-      </w:pPr>
-    </w:p>
-    <w:p>
-      <w:pPr>
-        <w:rPr>
-          <w:del w:id="121" w:author="Daniel Shanahan" w:date="2014-07-22T19:53:00Z"/>
+      <w:bookmarkStart w:id="130" w:name="_GoBack"/>
+      <w:bookmarkEnd w:id="130"/>
+    </w:p>
+    <w:p>
+      <w:pPr>
+        <w:rPr>
+          <w:ins w:id="131" w:author="Daniel Shanahan" w:date="2014-07-22T19:53:00Z"/>
+        </w:rPr>
+      </w:pPr>
+    </w:p>
+    <w:p>
+      <w:pPr>
+        <w:rPr>
+          <w:del w:id="132" w:author="Daniel Shanahan" w:date="2014-07-22T19:53:00Z"/>
           <w:b/>
           <w:u w:val="single"/>
         </w:rPr>
       </w:pPr>
-      <w:commentRangeStart w:id="122"/>
-      <w:del w:id="123" w:author="Daniel Shanahan" w:date="2014-07-22T19:53:00Z">
+      <w:commentRangeStart w:id="133"/>
+      <w:del w:id="134" w:author="Daniel Shanahan" w:date="2014-07-22T19:53:00Z">
         <w:r>
           <w:rPr>
             <w:b/>
@@ -2083,7 +2125,7 @@
     <w:p>
       <w:pPr>
         <w:rPr>
-          <w:del w:id="124" w:author="Daniel Shanahan" w:date="2014-07-22T19:53:00Z"/>
+          <w:del w:id="135" w:author="Daniel Shanahan" w:date="2014-07-22T19:53:00Z"/>
           <w:b/>
           <w:u w:val="single"/>
         </w:rPr>
@@ -2097,10 +2139,10 @@
           <w:numId w:val="13"/>
         </w:numPr>
         <w:rPr>
-          <w:del w:id="125" w:author="Daniel Shanahan" w:date="2014-07-22T19:53:00Z"/>
-        </w:rPr>
-      </w:pPr>
-      <w:del w:id="126" w:author="Daniel Shanahan" w:date="2014-07-22T19:53:00Z">
+          <w:del w:id="136" w:author="Daniel Shanahan" w:date="2014-07-22T19:53:00Z"/>
+        </w:rPr>
+      </w:pPr>
+      <w:del w:id="137" w:author="Daniel Shanahan" w:date="2014-07-22T19:53:00Z">
         <w:r>
           <w:delText>If a Pedal 6/4 and passing 6/4 chord occurs it should be treated as an extension of the harmonic function of the chord. (p.227)</w:delText>
         </w:r>
@@ -2114,10 +2156,10 @@
           <w:numId w:val="13"/>
         </w:numPr>
         <w:rPr>
-          <w:del w:id="127" w:author="Daniel Shanahan" w:date="2014-07-22T19:53:00Z"/>
-        </w:rPr>
-      </w:pPr>
-      <w:del w:id="128" w:author="Daniel Shanahan" w:date="2014-07-22T19:53:00Z">
+          <w:del w:id="138" w:author="Daniel Shanahan" w:date="2014-07-22T19:53:00Z"/>
+        </w:rPr>
+      </w:pPr>
+      <w:del w:id="139" w:author="Daniel Shanahan" w:date="2014-07-22T19:53:00Z">
         <w:r>
           <w:delText>Similarly, arpeggiating 6/4 chords should be treated as an extension the function if arpeggiating through the same chord.</w:delText>
         </w:r>
@@ -2131,29 +2173,29 @@
           <w:numId w:val="13"/>
         </w:numPr>
         <w:rPr>
-          <w:del w:id="129" w:author="Daniel Shanahan" w:date="2014-07-20T21:03:00Z"/>
-        </w:rPr>
-      </w:pPr>
-      <w:del w:id="130" w:author="Daniel Shanahan" w:date="2014-07-20T21:03:00Z">
+          <w:del w:id="140" w:author="Daniel Shanahan" w:date="2014-07-20T21:03:00Z"/>
+        </w:rPr>
+      </w:pPr>
+      <w:del w:id="141" w:author="Daniel Shanahan" w:date="2014-07-20T21:03:00Z">
         <w:r>
           <w:delText>For cadential 6/4 chords, see rule #3 under “I” chords.</w:delText>
         </w:r>
       </w:del>
     </w:p>
-    <w:commentRangeEnd w:id="122"/>
-    <w:p>
-      <w:pPr>
-        <w:rPr>
-          <w:del w:id="131" w:author="Daniel Shanahan" w:date="2014-07-22T19:53:00Z"/>
+    <w:commentRangeEnd w:id="133"/>
+    <w:p>
+      <w:pPr>
+        <w:rPr>
+          <w:del w:id="142" w:author="Daniel Shanahan" w:date="2014-07-22T19:53:00Z"/>
           <w:u w:val="single"/>
         </w:rPr>
       </w:pPr>
-      <w:del w:id="132" w:author="Daniel Shanahan" w:date="2014-07-22T19:53:00Z">
+      <w:del w:id="143" w:author="Daniel Shanahan" w:date="2014-07-22T19:53:00Z">
         <w:r>
           <w:rPr>
             <w:rStyle w:val="CommentReference"/>
           </w:rPr>
-          <w:commentReference w:id="122"/>
+          <w:commentReference w:id="133"/>
         </w:r>
       </w:del>
     </w:p>
@@ -2220,6 +2262,7 @@
         </w:rPr>
       </w:pPr>
       <w:r>
+        <w:lastRenderedPageBreak/>
         <w:t>Augmented</w:t>
       </w:r>
       <w:r>
@@ -2272,7 +2315,7 @@
         </w:numPr>
         <w:spacing w:after="200" w:line="276" w:lineRule="auto"/>
         <w:rPr>
-          <w:ins w:id="133" w:author="Johanna Devaney" w:date="2014-07-20T21:09:00Z"/>
+          <w:ins w:id="144" w:author="Johanna Devaney" w:date="2014-07-20T21:09:00Z"/>
         </w:rPr>
       </w:pPr>
       <w:r>
@@ -2290,12 +2333,12 @@
     <w:p>
       <w:pPr>
         <w:rPr>
-          <w:ins w:id="134" w:author="Johanna Devaney" w:date="2014-07-20T21:36:00Z"/>
+          <w:ins w:id="145" w:author="Johanna Devaney" w:date="2014-07-20T21:36:00Z"/>
           <w:rFonts w:ascii="Times New Roman" w:hAnsi="Times New Roman" w:cs="Times New Roman"/>
           <w:color w:val="383838"/>
         </w:rPr>
       </w:pPr>
-      <w:ins w:id="135" w:author="Johanna Devaney" w:date="2014-07-20T21:36:00Z">
+      <w:ins w:id="146" w:author="Johanna Devaney" w:date="2014-07-20T21:36:00Z">
         <w:r>
           <w:rPr>
             <w:rFonts w:ascii="Times New Roman" w:hAnsi="Times New Roman" w:cs="Times New Roman"/>
@@ -2304,7 +2347,7 @@
           <w:t xml:space="preserve">Some other things to consider </w:t>
         </w:r>
       </w:ins>
-      <w:ins w:id="136" w:author="Johanna Devaney" w:date="2014-07-20T21:37:00Z">
+      <w:ins w:id="147" w:author="Johanna Devaney" w:date="2014-07-20T21:37:00Z">
         <w:r>
           <w:rPr>
             <w:rFonts w:ascii="Times New Roman" w:hAnsi="Times New Roman" w:cs="Times New Roman"/>
@@ -2317,7 +2360,7 @@
     <w:p>
       <w:pPr>
         <w:rPr>
-          <w:ins w:id="137" w:author="Johanna Devaney" w:date="2014-07-20T21:36:00Z"/>
+          <w:ins w:id="148" w:author="Johanna Devaney" w:date="2014-07-20T21:36:00Z"/>
           <w:rFonts w:ascii="Times New Roman" w:hAnsi="Times New Roman" w:cs="Times New Roman"/>
           <w:color w:val="383838"/>
         </w:rPr>
@@ -2326,12 +2369,12 @@
     <w:p>
       <w:pPr>
         <w:rPr>
-          <w:ins w:id="138" w:author="Johanna Devaney" w:date="2014-07-20T21:09:00Z"/>
+          <w:ins w:id="149" w:author="Johanna Devaney" w:date="2014-07-20T21:09:00Z"/>
           <w:rFonts w:ascii="Times New Roman" w:hAnsi="Times New Roman" w:cs="Times New Roman"/>
           <w:color w:val="383838"/>
         </w:rPr>
       </w:pPr>
-      <w:ins w:id="139" w:author="Johanna Devaney" w:date="2014-07-20T21:09:00Z">
+      <w:ins w:id="150" w:author="Johanna Devaney" w:date="2014-07-20T21:09:00Z">
         <w:r>
           <w:rPr>
             <w:rFonts w:ascii="Times New Roman" w:hAnsi="Times New Roman" w:cs="Times New Roman"/>
@@ -2348,13 +2391,13 @@
         <w:autoSpaceDN w:val="0"/>
         <w:adjustRightInd w:val="0"/>
         <w:rPr>
-          <w:ins w:id="140" w:author="Johanna Devaney" w:date="2014-07-20T21:09:00Z"/>
+          <w:ins w:id="151" w:author="Johanna Devaney" w:date="2014-07-20T21:09:00Z"/>
           <w:rFonts w:ascii="Times New Roman" w:hAnsi="Times New Roman" w:cs="Times New Roman"/>
           <w:color w:val="3E3E3E"/>
         </w:rPr>
       </w:pPr>
-      <w:commentRangeStart w:id="141"/>
-      <w:ins w:id="142" w:author="Johanna Devaney" w:date="2014-07-20T21:09:00Z">
+      <w:commentRangeStart w:id="152"/>
+      <w:ins w:id="153" w:author="Johanna Devaney" w:date="2014-07-20T21:09:00Z">
         <w:r>
           <w:rPr>
             <w:rFonts w:ascii="Times New Roman" w:hAnsi="Times New Roman" w:cs="Times New Roman"/>
@@ -2547,18 +2590,18 @@
           <w:t>Melody)</w:t>
         </w:r>
       </w:ins>
-      <w:commentRangeEnd w:id="141"/>
+      <w:commentRangeEnd w:id="152"/>
       <w:r>
         <w:rPr>
           <w:rStyle w:val="CommentReference"/>
         </w:rPr>
-        <w:commentReference w:id="141"/>
-      </w:r>
-    </w:p>
-    <w:p>
-      <w:pPr>
-        <w:rPr>
-          <w:ins w:id="143" w:author="Johanna Devaney" w:date="2014-07-20T21:09:00Z"/>
+        <w:commentReference w:id="152"/>
+      </w:r>
+    </w:p>
+    <w:p>
+      <w:pPr>
+        <w:rPr>
+          <w:ins w:id="154" w:author="Johanna Devaney" w:date="2014-07-20T21:09:00Z"/>
           <w:rFonts w:ascii="Times New Roman" w:hAnsi="Times New Roman" w:cs="Times New Roman"/>
           <w:color w:val="4F4F4F"/>
         </w:rPr>
@@ -2567,12 +2610,12 @@
     <w:p>
       <w:pPr>
         <w:rPr>
-          <w:ins w:id="144" w:author="Johanna Devaney" w:date="2014-07-20T21:09:00Z"/>
+          <w:ins w:id="155" w:author="Johanna Devaney" w:date="2014-07-20T21:09:00Z"/>
           <w:rFonts w:ascii="Times New Roman" w:hAnsi="Times New Roman" w:cs="Times New Roman"/>
           <w:color w:val="4F4F4F"/>
         </w:rPr>
       </w:pPr>
-      <w:ins w:id="145" w:author="Johanna Devaney" w:date="2014-07-20T21:09:00Z">
+      <w:ins w:id="156" w:author="Johanna Devaney" w:date="2014-07-20T21:09:00Z">
         <w:r>
           <w:rPr>
             <w:rFonts w:ascii="Times New Roman" w:hAnsi="Times New Roman" w:cs="Times New Roman"/>
@@ -2589,12 +2632,12 @@
         <w:autoSpaceDN w:val="0"/>
         <w:adjustRightInd w:val="0"/>
         <w:rPr>
-          <w:ins w:id="146" w:author="Johanna Devaney" w:date="2014-07-20T21:09:00Z"/>
+          <w:ins w:id="157" w:author="Johanna Devaney" w:date="2014-07-20T21:09:00Z"/>
           <w:rFonts w:ascii="Times New Roman" w:hAnsi="Times New Roman" w:cs="Times New Roman"/>
           <w:color w:val="4D4D4D"/>
         </w:rPr>
       </w:pPr>
-      <w:ins w:id="147" w:author="Johanna Devaney" w:date="2014-07-20T21:09:00Z">
+      <w:ins w:id="158" w:author="Johanna Devaney" w:date="2014-07-20T21:09:00Z">
         <w:r>
           <w:rPr>
             <w:rFonts w:ascii="Times New Roman" w:hAnsi="Times New Roman" w:cs="Times New Roman"/>
@@ -2616,13 +2659,13 @@
         <w:autoSpaceDN w:val="0"/>
         <w:adjustRightInd w:val="0"/>
         <w:rPr>
-          <w:ins w:id="148" w:author="Johanna Devaney" w:date="2014-07-20T21:09:00Z"/>
+          <w:ins w:id="159" w:author="Johanna Devaney" w:date="2014-07-20T21:09:00Z"/>
           <w:rFonts w:ascii="Times New Roman" w:hAnsi="Times New Roman" w:cs="Times New Roman"/>
           <w:color w:val="4D4D4D"/>
         </w:rPr>
       </w:pPr>
       <w:proofErr w:type="gramStart"/>
-      <w:ins w:id="149" w:author="Johanna Devaney" w:date="2014-07-20T21:09:00Z">
+      <w:ins w:id="160" w:author="Johanna Devaney" w:date="2014-07-20T21:09:00Z">
         <w:r>
           <w:rPr>
             <w:rFonts w:ascii="Times New Roman" w:hAnsi="Times New Roman" w:cs="Times New Roman"/>
@@ -2668,13 +2711,13 @@
         <w:autoSpaceDN w:val="0"/>
         <w:adjustRightInd w:val="0"/>
         <w:rPr>
-          <w:ins w:id="150" w:author="Johanna Devaney" w:date="2014-07-20T21:09:00Z"/>
+          <w:ins w:id="161" w:author="Johanna Devaney" w:date="2014-07-20T21:09:00Z"/>
           <w:rFonts w:ascii="Times New Roman" w:hAnsi="Times New Roman" w:cs="Times New Roman"/>
           <w:color w:val="4D4D4D"/>
         </w:rPr>
       </w:pPr>
       <w:proofErr w:type="gramStart"/>
-      <w:ins w:id="151" w:author="Johanna Devaney" w:date="2014-07-20T21:09:00Z">
+      <w:ins w:id="162" w:author="Johanna Devaney" w:date="2014-07-20T21:09:00Z">
         <w:r>
           <w:rPr>
             <w:rFonts w:ascii="Times New Roman" w:hAnsi="Times New Roman" w:cs="Times New Roman"/>
@@ -2704,13 +2747,13 @@
         <w:autoSpaceDN w:val="0"/>
         <w:adjustRightInd w:val="0"/>
         <w:rPr>
-          <w:ins w:id="152" w:author="Johanna Devaney" w:date="2014-07-20T21:09:00Z"/>
+          <w:ins w:id="163" w:author="Johanna Devaney" w:date="2014-07-20T21:09:00Z"/>
           <w:rFonts w:ascii="Times New Roman" w:hAnsi="Times New Roman" w:cs="Times New Roman"/>
           <w:color w:val="4D4D4D"/>
         </w:rPr>
       </w:pPr>
       <w:proofErr w:type="gramStart"/>
-      <w:ins w:id="153" w:author="Johanna Devaney" w:date="2014-07-20T21:09:00Z">
+      <w:ins w:id="164" w:author="Johanna Devaney" w:date="2014-07-20T21:09:00Z">
         <w:r>
           <w:rPr>
             <w:rFonts w:ascii="Times New Roman" w:hAnsi="Times New Roman" w:cs="Times New Roman"/>
@@ -2754,13 +2797,13 @@
         <w:autoSpaceDN w:val="0"/>
         <w:adjustRightInd w:val="0"/>
         <w:rPr>
-          <w:ins w:id="154" w:author="Johanna Devaney" w:date="2014-07-20T21:09:00Z"/>
+          <w:ins w:id="165" w:author="Johanna Devaney" w:date="2014-07-20T21:09:00Z"/>
           <w:rFonts w:ascii="Times New Roman" w:hAnsi="Times New Roman" w:cs="Times New Roman"/>
           <w:color w:val="4D4D4D"/>
         </w:rPr>
       </w:pPr>
       <w:proofErr w:type="gramStart"/>
-      <w:ins w:id="155" w:author="Johanna Devaney" w:date="2014-07-20T21:09:00Z">
+      <w:ins w:id="166" w:author="Johanna Devaney" w:date="2014-07-20T21:09:00Z">
         <w:r>
           <w:rPr>
             <w:rFonts w:ascii="Times New Roman" w:hAnsi="Times New Roman" w:cs="Times New Roman"/>
@@ -2804,13 +2847,13 @@
         <w:autoSpaceDN w:val="0"/>
         <w:adjustRightInd w:val="0"/>
         <w:rPr>
-          <w:ins w:id="156" w:author="Johanna Devaney" w:date="2014-07-20T21:09:00Z"/>
+          <w:ins w:id="167" w:author="Johanna Devaney" w:date="2014-07-20T21:09:00Z"/>
           <w:rFonts w:ascii="Times New Roman" w:hAnsi="Times New Roman" w:cs="Times New Roman"/>
           <w:color w:val="4D4D4D"/>
         </w:rPr>
       </w:pPr>
       <w:proofErr w:type="gramStart"/>
-      <w:ins w:id="157" w:author="Johanna Devaney" w:date="2014-07-20T21:09:00Z">
+      <w:ins w:id="168" w:author="Johanna Devaney" w:date="2014-07-20T21:09:00Z">
         <w:r>
           <w:rPr>
             <w:rFonts w:ascii="Times New Roman" w:hAnsi="Times New Roman" w:cs="Times New Roman"/>
@@ -2840,13 +2883,13 @@
         <w:autoSpaceDN w:val="0"/>
         <w:adjustRightInd w:val="0"/>
         <w:rPr>
-          <w:ins w:id="158" w:author="Johanna Devaney" w:date="2014-07-20T21:09:00Z"/>
+          <w:ins w:id="169" w:author="Johanna Devaney" w:date="2014-07-20T21:09:00Z"/>
           <w:rFonts w:ascii="Times New Roman" w:hAnsi="Times New Roman" w:cs="Times New Roman"/>
           <w:color w:val="4D4D4D"/>
         </w:rPr>
       </w:pPr>
       <w:proofErr w:type="gramStart"/>
-      <w:ins w:id="159" w:author="Johanna Devaney" w:date="2014-07-20T21:09:00Z">
+      <w:ins w:id="170" w:author="Johanna Devaney" w:date="2014-07-20T21:09:00Z">
         <w:r>
           <w:rPr>
             <w:rFonts w:ascii="Times New Roman" w:hAnsi="Times New Roman" w:cs="Times New Roman"/>
@@ -2876,13 +2919,13 @@
         <w:autoSpaceDN w:val="0"/>
         <w:adjustRightInd w:val="0"/>
         <w:rPr>
-          <w:ins w:id="160" w:author="Johanna Devaney" w:date="2014-07-20T21:09:00Z"/>
+          <w:ins w:id="171" w:author="Johanna Devaney" w:date="2014-07-20T21:09:00Z"/>
           <w:rFonts w:ascii="Times New Roman" w:hAnsi="Times New Roman" w:cs="Times New Roman"/>
           <w:color w:val="4D4D4D"/>
         </w:rPr>
       </w:pPr>
       <w:proofErr w:type="gramStart"/>
-      <w:ins w:id="161" w:author="Johanna Devaney" w:date="2014-07-20T21:09:00Z">
+      <w:ins w:id="172" w:author="Johanna Devaney" w:date="2014-07-20T21:09:00Z">
         <w:r>
           <w:rPr>
             <w:rFonts w:ascii="Times New Roman" w:hAnsi="Times New Roman" w:cs="Times New Roman"/>
@@ -2921,7 +2964,7 @@
         <w:autoSpaceDN w:val="0"/>
         <w:adjustRightInd w:val="0"/>
         <w:rPr>
-          <w:ins w:id="162" w:author="Johanna Devaney" w:date="2014-07-20T21:09:00Z"/>
+          <w:ins w:id="173" w:author="Johanna Devaney" w:date="2014-07-20T21:09:00Z"/>
           <w:rFonts w:ascii="Times New Roman" w:hAnsi="Times New Roman" w:cs="Times New Roman"/>
           <w:color w:val="4D4D4D"/>
         </w:rPr>
@@ -2934,12 +2977,12 @@
         <w:autoSpaceDN w:val="0"/>
         <w:adjustRightInd w:val="0"/>
         <w:rPr>
-          <w:ins w:id="163" w:author="Johanna Devaney" w:date="2014-07-20T21:09:00Z"/>
+          <w:ins w:id="174" w:author="Johanna Devaney" w:date="2014-07-20T21:09:00Z"/>
           <w:rFonts w:ascii="Times New Roman" w:hAnsi="Times New Roman" w:cs="Times New Roman"/>
           <w:color w:val="4D4D4D"/>
         </w:rPr>
       </w:pPr>
-      <w:ins w:id="164" w:author="Johanna Devaney" w:date="2014-07-20T21:09:00Z">
+      <w:ins w:id="175" w:author="Johanna Devaney" w:date="2014-07-20T21:09:00Z">
         <w:r>
           <w:rPr>
             <w:rFonts w:ascii="Times New Roman" w:hAnsi="Times New Roman" w:cs="Times New Roman"/>
@@ -2970,13 +3013,13 @@
         <w:autoSpaceDN w:val="0"/>
         <w:adjustRightInd w:val="0"/>
         <w:rPr>
-          <w:ins w:id="165" w:author="Johanna Devaney" w:date="2014-07-20T21:09:00Z"/>
+          <w:ins w:id="176" w:author="Johanna Devaney" w:date="2014-07-20T21:09:00Z"/>
           <w:rFonts w:ascii="Times New Roman" w:hAnsi="Times New Roman" w:cs="Times New Roman"/>
           <w:color w:val="4D4D4D"/>
         </w:rPr>
       </w:pPr>
       <w:proofErr w:type="gramStart"/>
-      <w:ins w:id="166" w:author="Johanna Devaney" w:date="2014-07-20T21:09:00Z">
+      <w:ins w:id="177" w:author="Johanna Devaney" w:date="2014-07-20T21:09:00Z">
         <w:r>
           <w:rPr>
             <w:rFonts w:ascii="Times New Roman" w:hAnsi="Times New Roman" w:cs="Times New Roman"/>
@@ -3022,13 +3065,13 @@
         <w:autoSpaceDN w:val="0"/>
         <w:adjustRightInd w:val="0"/>
         <w:rPr>
-          <w:ins w:id="167" w:author="Johanna Devaney" w:date="2014-07-20T21:09:00Z"/>
+          <w:ins w:id="178" w:author="Johanna Devaney" w:date="2014-07-20T21:09:00Z"/>
           <w:rFonts w:ascii="Times New Roman" w:hAnsi="Times New Roman" w:cs="Times New Roman"/>
           <w:color w:val="4D4D4D"/>
         </w:rPr>
       </w:pPr>
       <w:proofErr w:type="gramStart"/>
-      <w:ins w:id="168" w:author="Johanna Devaney" w:date="2014-07-20T21:09:00Z">
+      <w:ins w:id="179" w:author="Johanna Devaney" w:date="2014-07-20T21:09:00Z">
         <w:r>
           <w:rPr>
             <w:rFonts w:ascii="Times New Roman" w:hAnsi="Times New Roman" w:cs="Times New Roman"/>
@@ -3074,13 +3117,13 @@
         <w:autoSpaceDN w:val="0"/>
         <w:adjustRightInd w:val="0"/>
         <w:rPr>
-          <w:ins w:id="169" w:author="Johanna Devaney" w:date="2014-07-20T21:09:00Z"/>
+          <w:ins w:id="180" w:author="Johanna Devaney" w:date="2014-07-20T21:09:00Z"/>
           <w:rFonts w:ascii="Times New Roman" w:hAnsi="Times New Roman" w:cs="Times New Roman"/>
           <w:color w:val="4D4D4D"/>
         </w:rPr>
       </w:pPr>
       <w:proofErr w:type="gramStart"/>
-      <w:ins w:id="170" w:author="Johanna Devaney" w:date="2014-07-20T21:09:00Z">
+      <w:ins w:id="181" w:author="Johanna Devaney" w:date="2014-07-20T21:09:00Z">
         <w:r>
           <w:rPr>
             <w:rFonts w:ascii="Times New Roman" w:hAnsi="Times New Roman" w:cs="Times New Roman"/>
@@ -3110,13 +3153,13 @@
         <w:autoSpaceDN w:val="0"/>
         <w:adjustRightInd w:val="0"/>
         <w:rPr>
-          <w:ins w:id="171" w:author="Johanna Devaney" w:date="2014-07-20T21:09:00Z"/>
+          <w:ins w:id="182" w:author="Johanna Devaney" w:date="2014-07-20T21:09:00Z"/>
           <w:rFonts w:ascii="Times New Roman" w:hAnsi="Times New Roman" w:cs="Times New Roman"/>
           <w:color w:val="4D4D4D"/>
         </w:rPr>
       </w:pPr>
       <w:proofErr w:type="gramStart"/>
-      <w:ins w:id="172" w:author="Johanna Devaney" w:date="2014-07-20T21:09:00Z">
+      <w:ins w:id="183" w:author="Johanna Devaney" w:date="2014-07-20T21:09:00Z">
         <w:r>
           <w:rPr>
             <w:rFonts w:ascii="Times New Roman" w:hAnsi="Times New Roman" w:cs="Times New Roman"/>
@@ -3146,14 +3189,14 @@
         <w:autoSpaceDN w:val="0"/>
         <w:adjustRightInd w:val="0"/>
         <w:rPr>
-          <w:ins w:id="173" w:author="Johanna Devaney" w:date="2014-07-20T21:09:00Z"/>
+          <w:ins w:id="184" w:author="Johanna Devaney" w:date="2014-07-20T21:09:00Z"/>
           <w:rFonts w:ascii="Times New Roman" w:hAnsi="Times New Roman" w:cs="Times New Roman"/>
           <w:color w:val="4D4D4D"/>
         </w:rPr>
       </w:pPr>
-      <w:commentRangeStart w:id="174"/>
+      <w:commentRangeStart w:id="185"/>
       <w:proofErr w:type="gramStart"/>
-      <w:ins w:id="175" w:author="Johanna Devaney" w:date="2014-07-20T21:09:00Z">
+      <w:ins w:id="186" w:author="Johanna Devaney" w:date="2014-07-20T21:09:00Z">
         <w:r>
           <w:rPr>
             <w:rFonts w:ascii="Times New Roman" w:hAnsi="Times New Roman" w:cs="Times New Roman"/>
@@ -3169,7 +3212,7 @@
           </w:rPr>
           <w:t xml:space="preserve"> part of a contrapuntal </w:t>
         </w:r>
-        <w:commentRangeStart w:id="176"/>
+        <w:commentRangeStart w:id="187"/>
         <w:r>
           <w:rPr>
             <w:rFonts w:ascii="Times New Roman" w:hAnsi="Times New Roman" w:cs="Times New Roman"/>
@@ -3178,26 +3221,26 @@
           <w:t>progression</w:t>
         </w:r>
       </w:ins>
-      <w:commentRangeEnd w:id="174"/>
+      <w:commentRangeEnd w:id="185"/>
       <w:r>
         <w:rPr>
           <w:rStyle w:val="CommentReference"/>
         </w:rPr>
-        <w:commentReference w:id="174"/>
-      </w:r>
-      <w:commentRangeEnd w:id="176"/>
+        <w:commentReference w:id="185"/>
+      </w:r>
+      <w:commentRangeEnd w:id="187"/>
       <w:r>
         <w:rPr>
           <w:rStyle w:val="CommentReference"/>
         </w:rPr>
-        <w:commentReference w:id="176"/>
+        <w:commentReference w:id="187"/>
       </w:r>
     </w:p>
     <w:p>
       <w:pPr>
         <w:spacing w:after="200" w:line="276" w:lineRule="auto"/>
         <w:rPr>
-          <w:ins w:id="177" w:author="Daniel Shanahan" w:date="2014-07-23T17:25:00Z"/>
+          <w:ins w:id="188" w:author="Daniel Shanahan" w:date="2014-07-23T17:25:00Z"/>
         </w:rPr>
       </w:pPr>
     </w:p>
@@ -3205,7 +3248,7 @@
       <w:pPr>
         <w:spacing w:after="200" w:line="276" w:lineRule="auto"/>
         <w:rPr>
-          <w:ins w:id="178" w:author="Daniel Shanahan" w:date="2014-07-23T17:25:00Z"/>
+          <w:ins w:id="189" w:author="Daniel Shanahan" w:date="2014-07-23T17:25:00Z"/>
         </w:rPr>
       </w:pPr>
     </w:p>
@@ -3213,12 +3256,12 @@
       <w:pPr>
         <w:spacing w:after="200" w:line="276" w:lineRule="auto"/>
       </w:pPr>
-      <w:ins w:id="179" w:author="Daniel Shanahan" w:date="2014-07-23T17:25:00Z">
+      <w:ins w:id="190" w:author="Daniel Shanahan" w:date="2014-07-23T17:25:00Z">
         <w:r>
           <w:rPr>
             <w:rStyle w:val="CommentReference"/>
           </w:rPr>
-          <w:commentReference w:id="180"/>
+          <w:commentReference w:id="191"/>
         </w:r>
       </w:ins>
     </w:p>
@@ -3234,7 +3277,7 @@
 
 <file path=word/comments.xml><?xml version="1.0" encoding="utf-8"?>
 <w:comments xmlns:wpc="http://schemas.microsoft.com/office/word/2010/wordprocessingCanvas" xmlns:mo="http://schemas.microsoft.com/office/mac/office/2008/main" xmlns:mc="http://schemas.openxmlformats.org/markup-compatibility/2006" xmlns:mv="urn:schemas-microsoft-com:mac:vml" xmlns:o="urn:schemas-microsoft-com:office:office" xmlns:r="http://schemas.openxmlformats.org/officeDocument/2006/relationships" xmlns:m="http://schemas.openxmlformats.org/officeDocument/2006/math" xmlns:v="urn:schemas-microsoft-com:vml" xmlns:wp14="http://schemas.microsoft.com/office/word/2010/wordprocessingDrawing" xmlns:wp="http://schemas.openxmlformats.org/drawingml/2006/wordprocessingDrawing" xmlns:w10="urn:schemas-microsoft-com:office:word" xmlns:w="http://schemas.openxmlformats.org/wordprocessingml/2006/main" xmlns:w14="http://schemas.microsoft.com/office/word/2010/wordml" xmlns:wpg="http://schemas.microsoft.com/office/word/2010/wordprocessingGroup" xmlns:wpi="http://schemas.microsoft.com/office/word/2010/wordprocessingInk" xmlns:wne="http://schemas.microsoft.com/office/word/2006/wordml" xmlns:wps="http://schemas.microsoft.com/office/word/2010/wordprocessingShape" mc:Ignorable="w14 wp14">
-  <w:comment w:id="20" w:author="Daniel Shanahan" w:date="2014-07-22T19:53:00Z" w:initials="DS">
+  <w:comment w:id="19" w:author="Daniel Shanahan" w:date="2014-07-22T19:53:00Z" w:initials="DS">
     <w:p>
       <w:pPr>
         <w:pStyle w:val="CommentText"/>
@@ -3250,7 +3293,7 @@
       </w:r>
     </w:p>
   </w:comment>
-  <w:comment w:id="21" w:author="Johanna Devaney" w:date="2014-07-23T10:30:00Z" w:initials="JD">
+  <w:comment w:id="20" w:author="Johanna Devaney" w:date="2014-07-23T10:30:00Z" w:initials="JD">
     <w:p>
       <w:pPr>
         <w:pStyle w:val="CommentText"/>
@@ -3279,7 +3322,7 @@
       <w:proofErr w:type="spellEnd"/>
     </w:p>
   </w:comment>
-  <w:comment w:id="26" w:author="Daniel Shanahan" w:date="2014-07-22T19:45:00Z" w:initials="DS">
+  <w:comment w:id="25" w:author="Daniel Shanahan" w:date="2014-07-22T19:45:00Z" w:initials="DS">
     <w:p>
       <w:pPr>
         <w:pStyle w:val="CommentText"/>
@@ -3295,7 +3338,7 @@
       </w:r>
     </w:p>
   </w:comment>
-  <w:comment w:id="27" w:author="Johanna Devaney" w:date="2014-07-23T10:29:00Z" w:initials="JD">
+  <w:comment w:id="26" w:author="Johanna Devaney" w:date="2014-07-23T10:29:00Z" w:initials="JD">
     <w:p>
       <w:pPr>
         <w:widowControl w:val="0"/>
@@ -3438,7 +3481,7 @@
       </w:r>
     </w:p>
   </w:comment>
-  <w:comment w:id="64" w:author="Johanna Devaney" w:date="2014-07-20T20:56:00Z" w:initials="JD">
+  <w:comment w:id="61" w:author="Daniel Shanahan" w:date="2014-09-20T17:29:00Z" w:initials="DS">
     <w:p>
       <w:pPr>
         <w:pStyle w:val="CommentText"/>
@@ -3449,17 +3492,30 @@
         </w:rPr>
         <w:annotationRef/>
       </w:r>
+    </w:p>
+  </w:comment>
+  <w:comment w:id="74" w:author="Johanna Devaney" w:date="2014-07-20T20:56:00Z" w:initials="JD">
+    <w:p>
+      <w:pPr>
+        <w:pStyle w:val="CommentText"/>
+      </w:pPr>
+      <w:r>
+        <w:rPr>
+          <w:rStyle w:val="CommentReference"/>
+        </w:rPr>
+        <w:annotationRef/>
+      </w:r>
       <w:r>
         <w:t>I'm confused by this.</w:t>
       </w:r>
     </w:p>
   </w:comment>
-  <w:comment w:id="73" w:author="Daniel Shanahan" w:date="2014-07-23T17:22:00Z" w:initials="DS">
+  <w:comment w:id="83" w:author="Daniel Shanahan" w:date="2014-07-23T17:22:00Z" w:initials="DS">
     <w:p>
       <w:pPr>
         <w:pStyle w:val="CommentText"/>
       </w:pPr>
-      <w:ins w:id="76" w:author="Daniel Shanahan" w:date="2014-07-23T17:22:00Z">
+      <w:ins w:id="86" w:author="Daniel Shanahan" w:date="2014-07-23T17:22:00Z">
         <w:r>
           <w:rPr>
             <w:rStyle w:val="CommentReference"/>
@@ -3469,7 +3525,7 @@
       </w:ins>
     </w:p>
   </w:comment>
-  <w:comment w:id="83" w:author="Daniel Shanahan" w:date="2014-07-22T19:56:00Z" w:initials="DS">
+  <w:comment w:id="93" w:author="Daniel Shanahan" w:date="2014-07-22T19:56:00Z" w:initials="DS">
     <w:p>
       <w:pPr>
         <w:pStyle w:val="CommentText"/>
@@ -3502,7 +3558,7 @@
       </w:r>
     </w:p>
   </w:comment>
-  <w:comment w:id="84" w:author="Johanna Devaney" w:date="2014-07-23T17:23:00Z" w:initials="JD">
+  <w:comment w:id="94" w:author="Johanna Devaney" w:date="2014-07-23T17:23:00Z" w:initials="JD">
     <w:p>
       <w:pPr>
         <w:pStyle w:val="CommentText"/>
@@ -3523,7 +3579,7 @@
       </w:pPr>
     </w:p>
   </w:comment>
-  <w:comment w:id="86" w:author="Daniel Shanahan" w:date="2014-07-23T17:24:00Z" w:initials="DS">
+  <w:comment w:id="96" w:author="Daniel Shanahan" w:date="2014-07-23T17:24:00Z" w:initials="DS">
     <w:p>
       <w:pPr>
         <w:pStyle w:val="CommentText"/>
@@ -3539,12 +3595,12 @@
       </w:r>
     </w:p>
   </w:comment>
-  <w:comment w:id="100" w:author="Daniel Shanahan" w:date="2014-07-23T17:20:00Z" w:initials="DS">
+  <w:comment w:id="110" w:author="Daniel Shanahan" w:date="2014-07-23T17:20:00Z" w:initials="DS">
     <w:p>
       <w:pPr>
         <w:pStyle w:val="CommentText"/>
       </w:pPr>
-      <w:ins w:id="102" w:author="Daniel Shanahan" w:date="2014-07-23T17:19:00Z">
+      <w:ins w:id="112" w:author="Daniel Shanahan" w:date="2014-07-23T17:19:00Z">
         <w:r>
           <w:rPr>
             <w:rStyle w:val="CommentReference"/>
@@ -3557,12 +3613,12 @@
       </w:r>
     </w:p>
   </w:comment>
-  <w:comment w:id="87" w:author="Johanna Devaney" w:date="2014-07-20T21:30:00Z" w:initials="JD">
+  <w:comment w:id="97" w:author="Johanna Devaney" w:date="2014-07-20T21:30:00Z" w:initials="JD">
     <w:p>
       <w:pPr>
         <w:pStyle w:val="CommentText"/>
       </w:pPr>
-      <w:ins w:id="110" w:author="Johanna Devaney" w:date="2014-07-20T21:29:00Z">
+      <w:ins w:id="120" w:author="Johanna Devaney" w:date="2014-07-20T21:29:00Z">
         <w:r>
           <w:rPr>
             <w:rStyle w:val="CommentReference"/>
@@ -3582,12 +3638,12 @@
       </w:r>
     </w:p>
   </w:comment>
-  <w:comment w:id="111" w:author="Johanna Devaney" w:date="2014-07-20T21:35:00Z" w:initials="JD">
+  <w:comment w:id="121" w:author="Johanna Devaney" w:date="2014-07-20T21:35:00Z" w:initials="JD">
     <w:p>
       <w:pPr>
         <w:pStyle w:val="CommentText"/>
       </w:pPr>
-      <w:ins w:id="114" w:author="Johanna Devaney" w:date="2014-07-20T21:34:00Z">
+      <w:ins w:id="124" w:author="Johanna Devaney" w:date="2014-07-20T21:34:00Z">
         <w:r>
           <w:rPr>
             <w:rStyle w:val="CommentReference"/>
@@ -3627,7 +3683,7 @@
       </w:r>
     </w:p>
   </w:comment>
-  <w:comment w:id="118" w:author="Johanna Devaney" w:date="2014-07-23T10:35:00Z" w:initials="JD">
+  <w:comment w:id="128" w:author="Johanna Devaney" w:date="2014-07-23T10:35:00Z" w:initials="JD">
     <w:p>
       <w:pPr>
         <w:pStyle w:val="CommentText"/>
@@ -3643,7 +3699,7 @@
       </w:r>
     </w:p>
   </w:comment>
-  <w:comment w:id="119" w:author="Daniel Shanahan" w:date="2014-07-23T17:19:00Z" w:initials="DS">
+  <w:comment w:id="129" w:author="Daniel Shanahan" w:date="2014-07-23T17:19:00Z" w:initials="DS">
     <w:p>
       <w:pPr>
         <w:pStyle w:val="CommentText"/>
@@ -3659,7 +3715,7 @@
       </w:r>
     </w:p>
   </w:comment>
-  <w:comment w:id="122" w:author="Johanna Devaney" w:date="2014-07-20T21:36:00Z" w:initials="JD">
+  <w:comment w:id="133" w:author="Johanna Devaney" w:date="2014-07-20T21:36:00Z" w:initials="JD">
     <w:p>
       <w:pPr>
         <w:pStyle w:val="CommentText"/>
@@ -3675,7 +3731,7 @@
       </w:r>
     </w:p>
   </w:comment>
-  <w:comment w:id="141" w:author="Daniel Shanahan" w:date="2014-07-22T19:54:00Z" w:initials="DS">
+  <w:comment w:id="152" w:author="Daniel Shanahan" w:date="2014-07-22T19:54:00Z" w:initials="DS">
     <w:p>
       <w:pPr>
         <w:pStyle w:val="CommentText"/>
@@ -3691,7 +3747,7 @@
       </w:r>
     </w:p>
   </w:comment>
-  <w:comment w:id="174" w:author="Daniel Shanahan" w:date="2014-07-20T21:05:00Z" w:initials="DS">
+  <w:comment w:id="185" w:author="Daniel Shanahan" w:date="2014-07-20T21:05:00Z" w:initials="DS">
     <w:p>
       <w:pPr>
         <w:pStyle w:val="CommentText"/>
@@ -3707,7 +3763,7 @@
       </w:r>
     </w:p>
   </w:comment>
-  <w:comment w:id="176" w:author="Johanna Devaney" w:date="2014-07-21T09:25:00Z" w:initials="JD">
+  <w:comment w:id="187" w:author="Johanna Devaney" w:date="2014-07-21T09:25:00Z" w:initials="JD">
     <w:p>
       <w:pPr>
         <w:pStyle w:val="CommentText"/>
@@ -3731,12 +3787,12 @@
       </w:r>
     </w:p>
   </w:comment>
-  <w:comment w:id="180" w:author="Daniel Shanahan" w:date="2014-07-23T17:25:00Z" w:initials="DS">
+  <w:comment w:id="191" w:author="Daniel Shanahan" w:date="2014-07-23T17:25:00Z" w:initials="DS">
     <w:p>
       <w:pPr>
         <w:pStyle w:val="CommentText"/>
       </w:pPr>
-      <w:ins w:id="181" w:author="Daniel Shanahan" w:date="2014-07-23T17:25:00Z">
+      <w:ins w:id="192" w:author="Daniel Shanahan" w:date="2014-07-23T17:25:00Z">
         <w:r>
           <w:rPr>
             <w:rStyle w:val="CommentReference"/>

</xml_diff>